<commit_message>
Updated shell script report
</commit_message>
<xml_diff>
--- a/Phase 6 Shell Script Info.docx
+++ b/Phase 6 Shell Script Info.docx
@@ -40,13 +40,55 @@
         <w:rPr>
           <w:lang w:val="en-US"/>
         </w:rPr>
-        <w:t xml:space="preserve">There are two shell scripts, the daily.sh and weekly.sh scripts. They are both located in the SQA-Back-End/test folder, and are bash scripts that were tested using the Windows System for Linux. </w:t>
-      </w:r>
-      <w:r>
-        <w:rPr>
-          <w:lang w:val="en-US"/>
-        </w:rPr>
-        <w:t xml:space="preserve">The front end may need to be remade – this can be done using the Makefile in SQA-Back-End/SQA-Front-End. The .jar file may also need to be recreated, or the right java file may need to be installed. It was built using jdk14, and can be rebuilt from IntelliJ IDEA, or a version of jdk14 can be found online (pre-release). </w:t>
+        <w:t>There are two shell scripts, the daily.sh and weekly.sh scripts. They are both located in the SQA-</w:t>
+      </w:r>
+      <w:proofErr w:type="gramStart"/>
+      <w:r>
+        <w:rPr>
+          <w:lang w:val="en-US"/>
+        </w:rPr>
+        <w:t>Back-End</w:t>
+      </w:r>
+      <w:proofErr w:type="gramEnd"/>
+      <w:r>
+        <w:rPr>
+          <w:lang w:val="en-US"/>
+        </w:rPr>
+        <w:t xml:space="preserve">/test folder, and are bash scripts that were tested using the Windows System for Linux. </w:t>
+      </w:r>
+      <w:r>
+        <w:rPr>
+          <w:lang w:val="en-US"/>
+        </w:rPr>
+        <w:t xml:space="preserve">The front end may need to be remade – this can be done using the </w:t>
+      </w:r>
+      <w:proofErr w:type="spellStart"/>
+      <w:r>
+        <w:rPr>
+          <w:lang w:val="en-US"/>
+        </w:rPr>
+        <w:t>Makefile</w:t>
+      </w:r>
+      <w:proofErr w:type="spellEnd"/>
+      <w:r>
+        <w:rPr>
+          <w:lang w:val="en-US"/>
+        </w:rPr>
+        <w:t xml:space="preserve"> in SQA-</w:t>
+      </w:r>
+      <w:proofErr w:type="gramStart"/>
+      <w:r>
+        <w:rPr>
+          <w:lang w:val="en-US"/>
+        </w:rPr>
+        <w:t>Back-End</w:t>
+      </w:r>
+      <w:proofErr w:type="gramEnd"/>
+      <w:r>
+        <w:rPr>
+          <w:lang w:val="en-US"/>
+        </w:rPr>
+        <w:t xml:space="preserve">/SQA-Front-End. The .jar file may also need to be recreated, or the right java file may need to be installed. It was built using jdk14, and can be rebuilt from IntelliJ IDEA, or a version of jdk14 can be found online (pre-release). </w:t>
       </w:r>
     </w:p>
     <w:p>
@@ -89,7 +131,21 @@
         <w:rPr>
           <w:lang w:val="en-US"/>
         </w:rPr>
-        <w:t xml:space="preserve"> and outputs new item and user files to the day#/out folder, as well as a merged transaction list. Terminal outputs for each front-end test run can be found in the day#/termout folder, and the backend terminal output can also be found there. </w:t>
+        <w:t xml:space="preserve"> and outputs new item and user files to the day#/out folder, as well as a merged transaction list. Terminal outputs for each front-end test run can be found in the day#/</w:t>
+      </w:r>
+      <w:proofErr w:type="spellStart"/>
+      <w:r>
+        <w:rPr>
+          <w:lang w:val="en-US"/>
+        </w:rPr>
+        <w:t>termout</w:t>
+      </w:r>
+      <w:proofErr w:type="spellEnd"/>
+      <w:r>
+        <w:rPr>
+          <w:lang w:val="en-US"/>
+        </w:rPr>
+        <w:t xml:space="preserve"> folder, and the backend terminal output can also be found there. </w:t>
       </w:r>
     </w:p>
     <w:p>
@@ -102,14 +158,125 @@
         <w:rPr>
           <w:lang w:val="en-US"/>
         </w:rPr>
-        <w:t xml:space="preserve">The weekly shell script takes input from the day1 folder up to the day5 folder. It starts with input from the day1/in folder, copies output from that day into the next day’s in folder, and re-runs the script continuously. Output can be found in each folder for each individual daily run as </w:t>
-      </w:r>
-      <w:r>
-        <w:rPr>
-          <w:lang w:val="en-US"/>
-        </w:rPr>
-        <w:t xml:space="preserve">the daily script still logs output, and final item files and user files can be found in the weeklyOut folder. </w:t>
-      </w:r>
+        <w:t xml:space="preserve">The weekly shell script takes input from the day1 folder up to the day5 folder. It starts with input from the day1/in folder, copies output from that day into the next day’s in </w:t>
+      </w:r>
+      <w:proofErr w:type="gramStart"/>
+      <w:r>
+        <w:rPr>
+          <w:lang w:val="en-US"/>
+        </w:rPr>
+        <w:t>folder, and</w:t>
+      </w:r>
+      <w:proofErr w:type="gramEnd"/>
+      <w:r>
+        <w:rPr>
+          <w:lang w:val="en-US"/>
+        </w:rPr>
+        <w:t xml:space="preserve"> re-runs the script continuously. Output can be found in each folder for each individual daily run as </w:t>
+      </w:r>
+      <w:r>
+        <w:rPr>
+          <w:lang w:val="en-US"/>
+        </w:rPr>
+        <w:t xml:space="preserve">the daily script still logs output, and final item files and user files can be found in the </w:t>
+      </w:r>
+      <w:proofErr w:type="spellStart"/>
+      <w:r>
+        <w:rPr>
+          <w:lang w:val="en-US"/>
+        </w:rPr>
+        <w:t>weeklyOut</w:t>
+      </w:r>
+      <w:proofErr w:type="spellEnd"/>
+      <w:r>
+        <w:rPr>
+          <w:lang w:val="en-US"/>
+        </w:rPr>
+        <w:t xml:space="preserve"> folder. </w:t>
+      </w:r>
+    </w:p>
+    <w:p>
+      <w:pPr>
+        <w:rPr>
+          <w:lang w:val="en-US"/>
+        </w:rPr>
+      </w:pPr>
+      <w:r>
+        <w:rPr>
+          <w:lang w:val="en-US"/>
+        </w:rPr>
+        <w:t>The shell scripts may require a line ending switch from CRLF to LF. The same goes for the terminal input files as well as some of the other test files found. GitHub doesn’t accept line ending changes very nicely, so the .zip file on Blackboard is a better solution to running this program.</w:t>
+      </w:r>
+    </w:p>
+    <w:p>
+      <w:pPr>
+        <w:pStyle w:val="NoSpacing"/>
+        <w:rPr>
+          <w:lang w:val="en-US"/>
+        </w:rPr>
+      </w:pPr>
+      <w:r>
+        <w:rPr>
+          <w:lang w:val="en-US"/>
+        </w:rPr>
+        <w:t xml:space="preserve">You can also use this script to change line endings (change the file name to the name you want): </w:t>
+      </w:r>
+      <w:r>
+        <w:rPr>
+          <w:lang w:val="en-US"/>
+        </w:rPr>
+        <w:br/>
+      </w:r>
+      <w:proofErr w:type="spellStart"/>
+      <w:r>
+        <w:rPr>
+          <w:lang w:val="en-US"/>
+        </w:rPr>
+        <w:t>awk</w:t>
+      </w:r>
+      <w:proofErr w:type="spellEnd"/>
+      <w:r>
+        <w:rPr>
+          <w:lang w:val="en-US"/>
+        </w:rPr>
+        <w:t xml:space="preserve"> </w:t>
+      </w:r>
+      <w:proofErr w:type="gramStart"/>
+      <w:r>
+        <w:rPr>
+          <w:lang w:val="en-US"/>
+        </w:rPr>
+        <w:t>'{ sub</w:t>
+      </w:r>
+      <w:proofErr w:type="gramEnd"/>
+      <w:r>
+        <w:rPr>
+          <w:lang w:val="en-US"/>
+        </w:rPr>
+        <w:t>("\r$", ""); print }' daily.sh &gt; daily2.sh</w:t>
+      </w:r>
+    </w:p>
+    <w:p>
+      <w:pPr>
+        <w:pStyle w:val="NoSpacing"/>
+        <w:rPr>
+          <w:lang w:val="en-US"/>
+        </w:rPr>
+      </w:pPr>
+      <w:r>
+        <w:rPr>
+          <w:lang w:val="en-US"/>
+        </w:rPr>
+        <w:t>mv daily2.sh daily.sh</w:t>
+      </w:r>
+      <w:r>
+        <w:rPr>
+          <w:lang w:val="en-US"/>
+        </w:rPr>
+        <w:br/>
+      </w:r>
+      <w:bookmarkStart w:id="0" w:name="_GoBack"/>
+      <w:bookmarkEnd w:id="0"/>
     </w:p>
     <w:p>
       <w:pPr>
@@ -171,14 +338,23 @@
         <w:rPr>
           <w:rStyle w:val="SubtleEmphasis"/>
         </w:rPr>
-        <w:t>Figure 1: Running the daily and weekly scripts from cmd</w:t>
-      </w:r>
+        <w:t xml:space="preserve">Figure 1: Running the daily and weekly scripts from </w:t>
+      </w:r>
+      <w:proofErr w:type="spellStart"/>
+      <w:r>
+        <w:rPr>
+          <w:rStyle w:val="SubtleEmphasis"/>
+        </w:rPr>
+        <w:t>cmd</w:t>
+      </w:r>
+      <w:proofErr w:type="spellEnd"/>
     </w:p>
     <w:p>
       <w:pPr>
         <w:pStyle w:val="Heading1"/>
       </w:pPr>
       <w:r>
+        <w:lastRenderedPageBreak/>
         <w:t>Sample input and output</w:t>
       </w:r>
     </w:p>
@@ -249,9 +425,11 @@
             </w:r>
           </w:p>
           <w:p>
+            <w:proofErr w:type="spellStart"/>
             <w:r>
               <w:t>johndoe</w:t>
             </w:r>
+            <w:proofErr w:type="spellEnd"/>
           </w:p>
           <w:p>
             <w:r>
@@ -294,15 +472,18 @@
             </w:r>
           </w:p>
           <w:p>
+            <w:proofErr w:type="spellStart"/>
             <w:r>
               <w:t>sellingboy</w:t>
             </w:r>
-          </w:p>
-          <w:p>
-            <w:r>
-              <w:lastRenderedPageBreak/>
+            <w:proofErr w:type="spellEnd"/>
+          </w:p>
+          <w:p>
+            <w:proofErr w:type="spellStart"/>
+            <w:r>
               <w:t>isellthings</w:t>
             </w:r>
+            <w:proofErr w:type="spellEnd"/>
           </w:p>
           <w:p>
             <w:r>
@@ -330,8 +511,13 @@
             </w:r>
           </w:p>
           <w:p>
-            <w:r>
-              <w:t>nintendo switch</w:t>
+            <w:proofErr w:type="spellStart"/>
+            <w:r>
+              <w:t>nintendo</w:t>
+            </w:r>
+            <w:proofErr w:type="spellEnd"/>
+            <w:r>
+              <w:t xml:space="preserve"> switch</w:t>
             </w:r>
           </w:p>
           <w:p>
@@ -363,7 +549,6 @@
           </w:tcPr>
           <w:p>
             <w:r>
-              <w:lastRenderedPageBreak/>
               <w:t xml:space="preserve">Session </w:t>
             </w:r>
             <w:r>
@@ -381,14 +566,18 @@
             </w:r>
           </w:p>
           <w:p>
+            <w:proofErr w:type="spellStart"/>
             <w:r>
               <w:t>buyingman</w:t>
             </w:r>
-          </w:p>
-          <w:p>
+            <w:proofErr w:type="spellEnd"/>
+          </w:p>
+          <w:p>
+            <w:proofErr w:type="spellStart"/>
             <w:r>
               <w:t>ibuythings</w:t>
             </w:r>
+            <w:proofErr w:type="spellEnd"/>
           </w:p>
           <w:p>
             <w:r>
@@ -439,8 +628,6 @@
       <w:r>
         <w:t>Files</w:t>
       </w:r>
-      <w:bookmarkStart w:id="0" w:name="_GoBack"/>
-      <w:bookmarkEnd w:id="0"/>
       <w:r>
         <w:t xml:space="preserve"> (Individual and Merged)</w:t>
       </w:r>
@@ -494,7 +681,15 @@
           </w:tcPr>
           <w:p>
             <w:r>
-              <w:t>01 johndoe         password     FS 000000.00</w:t>
+              <w:t xml:space="preserve">01 </w:t>
+            </w:r>
+            <w:proofErr w:type="spellStart"/>
+            <w:r>
+              <w:t>johndoe</w:t>
+            </w:r>
+            <w:proofErr w:type="spellEnd"/>
+            <w:r>
+              <w:t xml:space="preserve">         password     FS 000000.00</w:t>
             </w:r>
           </w:p>
         </w:tc>
@@ -516,17 +711,49 @@
           </w:tcPr>
           <w:p>
             <w:r>
-              <w:t>03 calculator          sellingboy      027 019.99</w:t>
-            </w:r>
-          </w:p>
-          <w:p>
-            <w:r>
-              <w:t>03 nintendo switch     sellingboy      019 450.00</w:t>
-            </w:r>
-          </w:p>
-          <w:p>
-            <w:r>
-              <w:t>00 sellingboy      SS 555555.56</w:t>
+              <w:t xml:space="preserve">03 calculator          </w:t>
+            </w:r>
+            <w:proofErr w:type="spellStart"/>
+            <w:r>
+              <w:t>sellingboy</w:t>
+            </w:r>
+            <w:proofErr w:type="spellEnd"/>
+            <w:r>
+              <w:t xml:space="preserve">      027 019.99</w:t>
+            </w:r>
+          </w:p>
+          <w:p>
+            <w:r>
+              <w:t xml:space="preserve">03 </w:t>
+            </w:r>
+            <w:proofErr w:type="spellStart"/>
+            <w:r>
+              <w:t>nintendo</w:t>
+            </w:r>
+            <w:proofErr w:type="spellEnd"/>
+            <w:r>
+              <w:t xml:space="preserve"> switch     </w:t>
+            </w:r>
+            <w:proofErr w:type="spellStart"/>
+            <w:r>
+              <w:t>sellingboy</w:t>
+            </w:r>
+            <w:proofErr w:type="spellEnd"/>
+            <w:r>
+              <w:t xml:space="preserve">      019 450.00</w:t>
+            </w:r>
+          </w:p>
+          <w:p>
+            <w:r>
+              <w:t xml:space="preserve">00 </w:t>
+            </w:r>
+            <w:proofErr w:type="spellStart"/>
+            <w:r>
+              <w:t>sellingboy</w:t>
+            </w:r>
+            <w:proofErr w:type="spellEnd"/>
+            <w:r>
+              <w:t xml:space="preserve">      SS 555555.56</w:t>
             </w:r>
           </w:p>
         </w:tc>
@@ -548,12 +775,36 @@
           </w:tcPr>
           <w:p>
             <w:r>
-              <w:t>04 apple               sellingboy      buyingman       007.99</w:t>
-            </w:r>
-          </w:p>
-          <w:p>
-            <w:r>
-              <w:t>00 buyingman       BS 999999.00</w:t>
+              <w:t xml:space="preserve">04 apple               </w:t>
+            </w:r>
+            <w:proofErr w:type="spellStart"/>
+            <w:r>
+              <w:t>sellingboy</w:t>
+            </w:r>
+            <w:proofErr w:type="spellEnd"/>
+            <w:r>
+              <w:t xml:space="preserve">      </w:t>
+            </w:r>
+            <w:proofErr w:type="spellStart"/>
+            <w:r>
+              <w:t>buyingman</w:t>
+            </w:r>
+            <w:proofErr w:type="spellEnd"/>
+            <w:r>
+              <w:t xml:space="preserve">       007.99</w:t>
+            </w:r>
+          </w:p>
+          <w:p>
+            <w:r>
+              <w:t xml:space="preserve">00 </w:t>
+            </w:r>
+            <w:proofErr w:type="spellStart"/>
+            <w:r>
+              <w:t>buyingman</w:t>
+            </w:r>
+            <w:proofErr w:type="spellEnd"/>
+            <w:r>
+              <w:t xml:space="preserve">       BS 999999.00</w:t>
             </w:r>
           </w:p>
         </w:tc>
@@ -575,32 +826,97 @@
           </w:tcPr>
           <w:p>
             <w:r>
-              <w:t>01 johndoe         password     FS 000000.00</w:t>
-            </w:r>
-          </w:p>
-          <w:p>
-            <w:r>
-              <w:t>03 calculator          sellingboy      027 019.99</w:t>
-            </w:r>
-          </w:p>
-          <w:p>
-            <w:r>
-              <w:t>03 nintendo switch     sellingboy      019 450.00</w:t>
-            </w:r>
-          </w:p>
-          <w:p>
-            <w:r>
-              <w:t>00 sellingboy      SS 555555.56</w:t>
-            </w:r>
-          </w:p>
-          <w:p>
-            <w:r>
-              <w:t>04 apple               sellingboy      buyingman       007.99</w:t>
-            </w:r>
-          </w:p>
-          <w:p>
-            <w:r>
-              <w:t>00 buyingman       BS 999999.00</w:t>
+              <w:t xml:space="preserve">01 </w:t>
+            </w:r>
+            <w:proofErr w:type="spellStart"/>
+            <w:r>
+              <w:t>johndoe</w:t>
+            </w:r>
+            <w:proofErr w:type="spellEnd"/>
+            <w:r>
+              <w:t xml:space="preserve">         password     FS 000000.00</w:t>
+            </w:r>
+          </w:p>
+          <w:p>
+            <w:r>
+              <w:t xml:space="preserve">03 calculator          </w:t>
+            </w:r>
+            <w:proofErr w:type="spellStart"/>
+            <w:r>
+              <w:t>sellingboy</w:t>
+            </w:r>
+            <w:proofErr w:type="spellEnd"/>
+            <w:r>
+              <w:t xml:space="preserve">      027 019.99</w:t>
+            </w:r>
+          </w:p>
+          <w:p>
+            <w:r>
+              <w:t xml:space="preserve">03 </w:t>
+            </w:r>
+            <w:proofErr w:type="spellStart"/>
+            <w:r>
+              <w:t>nintendo</w:t>
+            </w:r>
+            <w:proofErr w:type="spellEnd"/>
+            <w:r>
+              <w:t xml:space="preserve"> switch     </w:t>
+            </w:r>
+            <w:proofErr w:type="spellStart"/>
+            <w:r>
+              <w:t>sellingboy</w:t>
+            </w:r>
+            <w:proofErr w:type="spellEnd"/>
+            <w:r>
+              <w:t xml:space="preserve">      019 450.00</w:t>
+            </w:r>
+          </w:p>
+          <w:p>
+            <w:r>
+              <w:t xml:space="preserve">00 </w:t>
+            </w:r>
+            <w:proofErr w:type="spellStart"/>
+            <w:r>
+              <w:t>sellingboy</w:t>
+            </w:r>
+            <w:proofErr w:type="spellEnd"/>
+            <w:r>
+              <w:t xml:space="preserve">      SS 555555.56</w:t>
+            </w:r>
+          </w:p>
+          <w:p>
+            <w:r>
+              <w:t xml:space="preserve">04 apple               </w:t>
+            </w:r>
+            <w:proofErr w:type="spellStart"/>
+            <w:r>
+              <w:t>sellingboy</w:t>
+            </w:r>
+            <w:proofErr w:type="spellEnd"/>
+            <w:r>
+              <w:t xml:space="preserve">      </w:t>
+            </w:r>
+            <w:proofErr w:type="spellStart"/>
+            <w:r>
+              <w:t>buyingman</w:t>
+            </w:r>
+            <w:proofErr w:type="spellEnd"/>
+            <w:r>
+              <w:t xml:space="preserve">       007.99</w:t>
+            </w:r>
+          </w:p>
+          <w:p>
+            <w:r>
+              <w:lastRenderedPageBreak/>
+              <w:t xml:space="preserve">00 </w:t>
+            </w:r>
+            <w:proofErr w:type="spellStart"/>
+            <w:r>
+              <w:t>buyingman</w:t>
+            </w:r>
+            <w:proofErr w:type="spellEnd"/>
+            <w:r>
+              <w:t xml:space="preserve">       BS 999999.00</w:t>
             </w:r>
           </w:p>
         </w:tc>
@@ -667,53 +983,192 @@
           </w:tcPr>
           <w:p>
             <w:r>
-              <w:t>1    test item           AnotherUser     mr.runescapeman 084 102.99</w:t>
-            </w:r>
-          </w:p>
-          <w:p>
-            <w:r>
-              <w:t>2    apple               sellingboy      buyingman       076 007.99</w:t>
-            </w:r>
-          </w:p>
-          <w:p>
-            <w:r>
-              <w:t>7    nintendo switch     test123         geerthan        017 500.00</w:t>
-            </w:r>
-          </w:p>
-          <w:p>
-            <w:r>
-              <w:t>4    nintendo switch     sellingboy                      041 089.00</w:t>
-            </w:r>
-          </w:p>
-          <w:p>
-            <w:r>
-              <w:t>5    calculator          sellingboy                      024 019.99</w:t>
-            </w:r>
-          </w:p>
-          <w:p>
-            <w:r>
-              <w:t>6    nintendo switch     sellingboy                      016 450.00</w:t>
-            </w:r>
-          </w:p>
-          <w:p>
-            <w:r>
-              <w:lastRenderedPageBreak/>
-              <w:t>7    nintendo switch     test123         geerthan        017 500.00</w:t>
-            </w:r>
-          </w:p>
-          <w:p>
-            <w:r>
-              <w:t>8    dragon scimitar     mr.runescapeman                 006 015.99</w:t>
-            </w:r>
-          </w:p>
-          <w:p>
-            <w:r>
-              <w:t>9    security analysis   test123         geerthan        013 018.00</w:t>
-            </w:r>
-          </w:p>
-          <w:p>
-            <w:r>
-              <w:t>10   dnd                 gajan                           010 015.99</w:t>
+              <w:t xml:space="preserve">1    test item           </w:t>
+            </w:r>
+            <w:proofErr w:type="spellStart"/>
+            <w:r>
+              <w:t>AnotherUser</w:t>
+            </w:r>
+            <w:proofErr w:type="spellEnd"/>
+            <w:r>
+              <w:t xml:space="preserve">     </w:t>
+            </w:r>
+            <w:proofErr w:type="spellStart"/>
+            <w:proofErr w:type="gramStart"/>
+            <w:r>
+              <w:t>mr.runescapeman</w:t>
+            </w:r>
+            <w:proofErr w:type="spellEnd"/>
+            <w:proofErr w:type="gramEnd"/>
+            <w:r>
+              <w:t xml:space="preserve"> 084 102.99</w:t>
+            </w:r>
+          </w:p>
+          <w:p>
+            <w:r>
+              <w:t xml:space="preserve">2    apple               </w:t>
+            </w:r>
+            <w:proofErr w:type="spellStart"/>
+            <w:r>
+              <w:t>sellingboy</w:t>
+            </w:r>
+            <w:proofErr w:type="spellEnd"/>
+            <w:r>
+              <w:t xml:space="preserve">      </w:t>
+            </w:r>
+            <w:proofErr w:type="spellStart"/>
+            <w:r>
+              <w:t>buyingman</w:t>
+            </w:r>
+            <w:proofErr w:type="spellEnd"/>
+            <w:r>
+              <w:t xml:space="preserve">       076 007.99</w:t>
+            </w:r>
+          </w:p>
+          <w:p>
+            <w:r>
+              <w:t xml:space="preserve">7    </w:t>
+            </w:r>
+            <w:proofErr w:type="spellStart"/>
+            <w:r>
+              <w:t>nintendo</w:t>
+            </w:r>
+            <w:proofErr w:type="spellEnd"/>
+            <w:r>
+              <w:t xml:space="preserve"> switch     test123         </w:t>
+            </w:r>
+            <w:proofErr w:type="spellStart"/>
+            <w:r>
+              <w:t>geerthan</w:t>
+            </w:r>
+            <w:proofErr w:type="spellEnd"/>
+            <w:r>
+              <w:t xml:space="preserve">        017 500.00</w:t>
+            </w:r>
+          </w:p>
+          <w:p>
+            <w:r>
+              <w:t xml:space="preserve">4    </w:t>
+            </w:r>
+            <w:proofErr w:type="spellStart"/>
+            <w:r>
+              <w:t>nintendo</w:t>
+            </w:r>
+            <w:proofErr w:type="spellEnd"/>
+            <w:r>
+              <w:t xml:space="preserve"> switch     </w:t>
+            </w:r>
+            <w:proofErr w:type="spellStart"/>
+            <w:r>
+              <w:t>sellingboy</w:t>
+            </w:r>
+            <w:proofErr w:type="spellEnd"/>
+            <w:r>
+              <w:t xml:space="preserve">                      041 089.00</w:t>
+            </w:r>
+          </w:p>
+          <w:p>
+            <w:r>
+              <w:t xml:space="preserve">5    calculator          </w:t>
+            </w:r>
+            <w:proofErr w:type="spellStart"/>
+            <w:r>
+              <w:t>sellingboy</w:t>
+            </w:r>
+            <w:proofErr w:type="spellEnd"/>
+            <w:r>
+              <w:t xml:space="preserve">                      024 019.99</w:t>
+            </w:r>
+          </w:p>
+          <w:p>
+            <w:r>
+              <w:t xml:space="preserve">6    </w:t>
+            </w:r>
+            <w:proofErr w:type="spellStart"/>
+            <w:r>
+              <w:t>nintendo</w:t>
+            </w:r>
+            <w:proofErr w:type="spellEnd"/>
+            <w:r>
+              <w:t xml:space="preserve"> switch     </w:t>
+            </w:r>
+            <w:proofErr w:type="spellStart"/>
+            <w:r>
+              <w:t>sellingboy</w:t>
+            </w:r>
+            <w:proofErr w:type="spellEnd"/>
+            <w:r>
+              <w:t xml:space="preserve">                      016 450.00</w:t>
+            </w:r>
+          </w:p>
+          <w:p>
+            <w:r>
+              <w:t xml:space="preserve">7    </w:t>
+            </w:r>
+            <w:proofErr w:type="spellStart"/>
+            <w:r>
+              <w:t>nintendo</w:t>
+            </w:r>
+            <w:proofErr w:type="spellEnd"/>
+            <w:r>
+              <w:t xml:space="preserve"> switch     test123         </w:t>
+            </w:r>
+            <w:proofErr w:type="spellStart"/>
+            <w:r>
+              <w:t>geerthan</w:t>
+            </w:r>
+            <w:proofErr w:type="spellEnd"/>
+            <w:r>
+              <w:t xml:space="preserve">        017 500.00</w:t>
+            </w:r>
+          </w:p>
+          <w:p>
+            <w:r>
+              <w:t xml:space="preserve">8    dragon scimitar     </w:t>
+            </w:r>
+            <w:proofErr w:type="spellStart"/>
+            <w:proofErr w:type="gramStart"/>
+            <w:r>
+              <w:t>mr.runescapeman</w:t>
+            </w:r>
+            <w:proofErr w:type="spellEnd"/>
+            <w:proofErr w:type="gramEnd"/>
+            <w:r>
+              <w:t xml:space="preserve">                 006 015.99</w:t>
+            </w:r>
+          </w:p>
+          <w:p>
+            <w:r>
+              <w:t xml:space="preserve">9    security analysis   test123         </w:t>
+            </w:r>
+            <w:proofErr w:type="spellStart"/>
+            <w:r>
+              <w:t>geerthan</w:t>
+            </w:r>
+            <w:proofErr w:type="spellEnd"/>
+            <w:r>
+              <w:t xml:space="preserve">        013 018.00</w:t>
+            </w:r>
+          </w:p>
+          <w:p>
+            <w:r>
+              <w:t xml:space="preserve">10   </w:t>
+            </w:r>
+            <w:proofErr w:type="spellStart"/>
+            <w:r>
+              <w:t>dnd</w:t>
+            </w:r>
+            <w:proofErr w:type="spellEnd"/>
+            <w:r>
+              <w:t xml:space="preserve">                 </w:t>
+            </w:r>
+            <w:proofErr w:type="spellStart"/>
+            <w:r>
+              <w:t>gajan</w:t>
+            </w:r>
+            <w:proofErr w:type="spellEnd"/>
+            <w:r>
+              <w:t xml:space="preserve">                           010 015.99</w:t>
             </w:r>
           </w:p>
         </w:tc>
@@ -725,7 +1180,6 @@
           </w:tcPr>
           <w:p>
             <w:r>
-              <w:lastRenderedPageBreak/>
               <w:t>Current User Accounts File</w:t>
             </w:r>
           </w:p>
@@ -735,18 +1189,45 @@
             <w:tcW w:w="6236" w:type="dxa"/>
           </w:tcPr>
           <w:p>
-            <w:r>
-              <w:t>mr.runescapeman buyinggf20k  FS 000000.44</w:t>
-            </w:r>
-          </w:p>
-          <w:p>
-            <w:r>
-              <w:t>heckingcoolman  chimmychonga BS 001000.55</w:t>
-            </w:r>
-          </w:p>
-          <w:p>
-            <w:r>
-              <w:t>adminboy        AdPass123    AA 999999.00</w:t>
+            <w:proofErr w:type="spellStart"/>
+            <w:proofErr w:type="gramStart"/>
+            <w:r>
+              <w:t>mr.runescapeman</w:t>
+            </w:r>
+            <w:proofErr w:type="spellEnd"/>
+            <w:proofErr w:type="gramEnd"/>
+            <w:r>
+              <w:t xml:space="preserve"> buyinggf20k  FS 000000.44</w:t>
+            </w:r>
+          </w:p>
+          <w:p>
+            <w:proofErr w:type="spellStart"/>
+            <w:proofErr w:type="gramStart"/>
+            <w:r>
+              <w:t>heckingcoolman</w:t>
+            </w:r>
+            <w:proofErr w:type="spellEnd"/>
+            <w:r>
+              <w:t xml:space="preserve">  </w:t>
+            </w:r>
+            <w:proofErr w:type="spellStart"/>
+            <w:r>
+              <w:t>chimmychonga</w:t>
+            </w:r>
+            <w:proofErr w:type="spellEnd"/>
+            <w:proofErr w:type="gramEnd"/>
+            <w:r>
+              <w:t xml:space="preserve"> BS 001000.55</w:t>
+            </w:r>
+          </w:p>
+          <w:p>
+            <w:proofErr w:type="spellStart"/>
+            <w:r>
+              <w:t>adminboy</w:t>
+            </w:r>
+            <w:proofErr w:type="spellEnd"/>
+            <w:r>
+              <w:t xml:space="preserve">        AdPass123    AA 999999.00</w:t>
             </w:r>
           </w:p>
           <w:p>
@@ -755,33 +1236,95 @@
             </w:r>
           </w:p>
           <w:p>
-            <w:r>
-              <w:t>buyingman       ibuythings   BS 999999.00</w:t>
-            </w:r>
-          </w:p>
-          <w:p>
-            <w:r>
-              <w:t>sellingboy      isellthings  SS 555555.55</w:t>
-            </w:r>
-          </w:p>
-          <w:p>
-            <w:r>
-              <w:t>babyyoda        lilcuteguy   FS 000000.66</w:t>
-            </w:r>
-          </w:p>
-          <w:p>
-            <w:r>
-              <w:t>paul            new          FS 000000.00</w:t>
-            </w:r>
-          </w:p>
-          <w:p>
-            <w:r>
-              <w:t>temp            temp         -- 000000.00</w:t>
-            </w:r>
-          </w:p>
-          <w:p>
-            <w:r>
-              <w:t>yo              hello        DS 000000.00</w:t>
+            <w:proofErr w:type="spellStart"/>
+            <w:r>
+              <w:t>buyingman</w:t>
+            </w:r>
+            <w:proofErr w:type="spellEnd"/>
+            <w:r>
+              <w:t xml:space="preserve">       </w:t>
+            </w:r>
+            <w:proofErr w:type="spellStart"/>
+            <w:r>
+              <w:t>ibuythings</w:t>
+            </w:r>
+            <w:proofErr w:type="spellEnd"/>
+            <w:r>
+              <w:t xml:space="preserve">   BS 999999.00</w:t>
+            </w:r>
+          </w:p>
+          <w:p>
+            <w:proofErr w:type="spellStart"/>
+            <w:r>
+              <w:t>sellingboy</w:t>
+            </w:r>
+            <w:proofErr w:type="spellEnd"/>
+            <w:r>
+              <w:t xml:space="preserve">      </w:t>
+            </w:r>
+            <w:proofErr w:type="spellStart"/>
+            <w:proofErr w:type="gramStart"/>
+            <w:r>
+              <w:t>isellthings</w:t>
+            </w:r>
+            <w:proofErr w:type="spellEnd"/>
+            <w:r>
+              <w:t xml:space="preserve">  SS</w:t>
+            </w:r>
+            <w:proofErr w:type="gramEnd"/>
+            <w:r>
+              <w:t xml:space="preserve"> 555555.55</w:t>
+            </w:r>
+          </w:p>
+          <w:p>
+            <w:proofErr w:type="spellStart"/>
+            <w:r>
+              <w:t>babyyoda</w:t>
+            </w:r>
+            <w:proofErr w:type="spellEnd"/>
+            <w:r>
+              <w:t xml:space="preserve">        </w:t>
+            </w:r>
+            <w:proofErr w:type="spellStart"/>
+            <w:r>
+              <w:t>lilcuteguy</w:t>
+            </w:r>
+            <w:proofErr w:type="spellEnd"/>
+            <w:r>
+              <w:t xml:space="preserve">   FS 000000.66</w:t>
+            </w:r>
+          </w:p>
+          <w:p>
+            <w:proofErr w:type="spellStart"/>
+            <w:r>
+              <w:t>paul</w:t>
+            </w:r>
+            <w:proofErr w:type="spellEnd"/>
+            <w:r>
+              <w:t xml:space="preserve">            new          FS 000000.00</w:t>
+            </w:r>
+          </w:p>
+          <w:p>
+            <w:r>
+              <w:t xml:space="preserve">temp            </w:t>
+            </w:r>
+            <w:proofErr w:type="spellStart"/>
+            <w:r>
+              <w:t>temp</w:t>
+            </w:r>
+            <w:proofErr w:type="spellEnd"/>
+            <w:r>
+              <w:t xml:space="preserve">         -- 000000.00</w:t>
+            </w:r>
+          </w:p>
+          <w:p>
+            <w:proofErr w:type="spellStart"/>
+            <w:r>
+              <w:t>yo</w:t>
+            </w:r>
+            <w:proofErr w:type="spellEnd"/>
+            <w:r>
+              <w:t xml:space="preserve">              hello        DS 000000.00</w:t>
             </w:r>
           </w:p>
           <w:p>
@@ -790,23 +1333,43 @@
             </w:r>
           </w:p>
           <w:p>
-            <w:r>
-              <w:t>johndoe         password     FS 000000.00</w:t>
-            </w:r>
-          </w:p>
-          <w:p>
-            <w:r>
-              <w:t>bigboidaddydude password     FS 000000.00</w:t>
-            </w:r>
-          </w:p>
-          <w:p>
-            <w:r>
-              <w:t>gajan           secret       SS 000000.00</w:t>
-            </w:r>
-          </w:p>
-          <w:p>
-            <w:r>
-              <w:t>geerthan        password     BS 000000.00</w:t>
+            <w:proofErr w:type="spellStart"/>
+            <w:r>
+              <w:t>johndoe</w:t>
+            </w:r>
+            <w:proofErr w:type="spellEnd"/>
+            <w:r>
+              <w:t xml:space="preserve">         password     FS 000000.00</w:t>
+            </w:r>
+          </w:p>
+          <w:p>
+            <w:proofErr w:type="spellStart"/>
+            <w:r>
+              <w:t>bigboidaddydude</w:t>
+            </w:r>
+            <w:proofErr w:type="spellEnd"/>
+            <w:r>
+              <w:t xml:space="preserve"> password     FS 000000.00</w:t>
+            </w:r>
+          </w:p>
+          <w:p>
+            <w:proofErr w:type="spellStart"/>
+            <w:r>
+              <w:t>gajan</w:t>
+            </w:r>
+            <w:proofErr w:type="spellEnd"/>
+            <w:r>
+              <w:t xml:space="preserve">           secret       SS 000000.00</w:t>
+            </w:r>
+          </w:p>
+          <w:p>
+            <w:proofErr w:type="spellStart"/>
+            <w:r>
+              <w:t>geerthan</w:t>
+            </w:r>
+            <w:proofErr w:type="spellEnd"/>
+            <w:r>
+              <w:t xml:space="preserve">        password     BS 000000.00</w:t>
             </w:r>
           </w:p>
           <w:p>
@@ -951,6 +1514,7 @@
     <w:lsdException w:name="HTML Sample" w:semiHidden="1" w:unhideWhenUsed="1"/>
     <w:lsdException w:name="HTML Typewriter" w:semiHidden="1" w:unhideWhenUsed="1"/>
     <w:lsdException w:name="HTML Variable" w:semiHidden="1" w:unhideWhenUsed="1"/>
+    <w:lsdException w:name="Normal Table" w:semiHidden="1" w:unhideWhenUsed="1"/>
     <w:lsdException w:name="annotation subject" w:semiHidden="1" w:unhideWhenUsed="1"/>
     <w:lsdException w:name="No List" w:semiHidden="1" w:unhideWhenUsed="1"/>
     <w:lsdException w:name="Outline List 1" w:semiHidden="1" w:unhideWhenUsed="1"/>
@@ -996,9 +1560,11 @@
     <w:lsdException w:name="Table Subtle 1" w:semiHidden="1" w:unhideWhenUsed="1"/>
     <w:lsdException w:name="Table Subtle 2" w:semiHidden="1" w:unhideWhenUsed="1"/>
     <w:lsdException w:name="Table Web 1" w:semiHidden="1" w:unhideWhenUsed="1"/>
+    <w:lsdException w:name="Table Web 2" w:semiHidden="1" w:unhideWhenUsed="1"/>
     <w:lsdException w:name="Table Web 3" w:semiHidden="1" w:unhideWhenUsed="1"/>
     <w:lsdException w:name="Balloon Text" w:semiHidden="1" w:unhideWhenUsed="1"/>
     <w:lsdException w:name="Table Grid" w:uiPriority="39"/>
+    <w:lsdException w:name="Table Theme" w:semiHidden="1" w:unhideWhenUsed="1"/>
     <w:lsdException w:name="Placeholder Text" w:semiHidden="1"/>
     <w:lsdException w:name="No Spacing" w:uiPriority="1" w:qFormat="1"/>
     <w:lsdException w:name="Light Shading" w:uiPriority="60"/>
@@ -1417,6 +1983,15 @@
       </w:tblBorders>
     </w:tblPr>
   </w:style>
+  <w:style w:type="paragraph" w:styleId="NoSpacing">
+    <w:name w:val="No Spacing"/>
+    <w:uiPriority w:val="1"/>
+    <w:qFormat/>
+    <w:rsid w:val="00967C63"/>
+    <w:pPr>
+      <w:spacing w:after="0" w:line="240" w:lineRule="auto"/>
+    </w:pPr>
+  </w:style>
 </w:styles>
 </file>
 

</xml_diff>